<commit_message>
add lab 6 part 2.2 & report
</commit_message>
<xml_diff>
--- a/Report/Week 6.docx
+++ b/Report/Week 6.docx
@@ -863,6 +863,7 @@
       <w:r>
         <w:rPr>
           <w:rFonts w:ascii="Times New Roman" w:eastAsia="Yu Gothic" w:hAnsi="Times New Roman" w:cs="Times New Roman"/>
+          <w:noProof/>
           <w:sz w:val="26"/>
           <w:szCs w:val="26"/>
           <w:lang w:eastAsia="ja-JP"/>
@@ -975,6 +976,7 @@
       <w:r>
         <w:rPr>
           <w:rFonts w:ascii="Times New Roman" w:eastAsia="Yu Gothic" w:hAnsi="Times New Roman" w:cs="Times New Roman"/>
+          <w:noProof/>
           <w:sz w:val="26"/>
           <w:szCs w:val="26"/>
           <w:lang w:val="vi-VN" w:eastAsia="ja-JP"/>
@@ -1020,7 +1022,7 @@
       <w:pPr>
         <w:ind w:left="1134"/>
         <w:rPr>
-          <w:rFonts w:ascii="Times New Roman" w:eastAsia="Yu Gothic" w:hAnsi="Times New Roman" w:cs="Times New Roman" w:hint="eastAsia"/>
+          <w:rFonts w:ascii="Times New Roman" w:eastAsia="Yu Gothic" w:hAnsi="Times New Roman" w:cs="Times New Roman"/>
           <w:i/>
           <w:iCs/>
           <w:sz w:val="26"/>
@@ -1139,13 +1141,15 @@
           <w:rFonts w:ascii="Times New Roman" w:hAnsi="Times New Roman" w:cs="Times New Roman"/>
           <w:sz w:val="26"/>
           <w:szCs w:val="26"/>
-        </w:rPr>
-      </w:pPr>
-      <w:r>
-        <w:rPr>
-          <w:rFonts w:ascii="Times New Roman" w:hAnsi="Times New Roman" w:cs="Times New Roman"/>
-          <w:sz w:val="26"/>
-          <w:szCs w:val="26"/>
+          <w:lang w:val="vi-VN"/>
+        </w:rPr>
+      </w:pPr>
+      <w:r>
+        <w:rPr>
+          <w:rFonts w:ascii="Times New Roman" w:hAnsi="Times New Roman" w:cs="Times New Roman"/>
+          <w:sz w:val="26"/>
+          <w:szCs w:val="26"/>
+          <w:lang w:val="vi-VN"/>
         </w:rPr>
         <w:t>Sử dụng recvfrom() và sendto() để giao tiếp với các client.</w:t>
       </w:r>
@@ -1162,6 +1166,7 @@
       <w:r>
         <w:rPr>
           <w:rFonts w:ascii="Times New Roman" w:eastAsia="Yu Gothic" w:hAnsi="Times New Roman" w:cs="Times New Roman"/>
+          <w:noProof/>
           <w:sz w:val="26"/>
           <w:szCs w:val="26"/>
           <w:lang w:eastAsia="ja-JP"/>
@@ -1313,6 +1318,7 @@
       <w:r>
         <w:rPr>
           <w:rFonts w:ascii="Times New Roman" w:eastAsia="Yu Gothic" w:hAnsi="Times New Roman" w:cs="Times New Roman"/>
+          <w:noProof/>
           <w:sz w:val="26"/>
           <w:szCs w:val="26"/>
           <w:lang w:val="vi-VN" w:eastAsia="ja-JP"/>
@@ -1428,7 +1434,7 @@
       <w:pPr>
         <w:jc w:val="center"/>
         <w:rPr>
-          <w:rFonts w:ascii="Times New Roman" w:eastAsia="Yu Gothic" w:hAnsi="Times New Roman" w:cs="Times New Roman" w:hint="eastAsia"/>
+          <w:rFonts w:ascii="Times New Roman" w:eastAsia="Yu Gothic" w:hAnsi="Times New Roman" w:cs="Times New Roman"/>
           <w:sz w:val="26"/>
           <w:szCs w:val="26"/>
           <w:lang w:eastAsia="ja-JP"/>
@@ -1437,6 +1443,7 @@
       <w:r>
         <w:rPr>
           <w:rFonts w:ascii="Times New Roman" w:eastAsia="Yu Gothic" w:hAnsi="Times New Roman" w:cs="Times New Roman"/>
+          <w:noProof/>
           <w:sz w:val="26"/>
           <w:szCs w:val="26"/>
           <w:lang w:eastAsia="ja-JP"/>
@@ -1664,7 +1671,7 @@
     <w:p>
       <w:pPr>
         <w:rPr>
-          <w:rFonts w:ascii="Times New Roman" w:eastAsia="Yu Gothic" w:hAnsi="Times New Roman" w:cs="Times New Roman" w:hint="eastAsia"/>
+          <w:rFonts w:ascii="Times New Roman" w:eastAsia="Yu Gothic" w:hAnsi="Times New Roman" w:cs="Times New Roman"/>
           <w:sz w:val="26"/>
           <w:szCs w:val="26"/>
           <w:lang w:val="vi-VN" w:eastAsia="ja-JP"/>
@@ -1728,13 +1735,15 @@
           <w:rFonts w:ascii="Times New Roman" w:hAnsi="Times New Roman" w:cs="Times New Roman"/>
           <w:sz w:val="26"/>
           <w:szCs w:val="26"/>
-        </w:rPr>
-      </w:pPr>
-      <w:r>
-        <w:rPr>
-          <w:rFonts w:ascii="Times New Roman" w:hAnsi="Times New Roman" w:cs="Times New Roman"/>
-          <w:sz w:val="26"/>
-          <w:szCs w:val="26"/>
+          <w:lang w:val="vi-VN"/>
+        </w:rPr>
+      </w:pPr>
+      <w:r>
+        <w:rPr>
+          <w:rFonts w:ascii="Times New Roman" w:hAnsi="Times New Roman" w:cs="Times New Roman"/>
+          <w:sz w:val="26"/>
+          <w:szCs w:val="26"/>
+          <w:lang w:val="vi-VN"/>
         </w:rPr>
         <w:t>Client kết nối đến server, nhận thông điệp mã hóa, giải mã nó và gửi lại câu trả lời.</w:t>
       </w:r>
@@ -1907,6 +1916,7 @@
       <w:r>
         <w:rPr>
           <w:rFonts w:ascii="Times New Roman" w:eastAsia="Yu Gothic" w:hAnsi="Times New Roman" w:cs="Times New Roman"/>
+          <w:noProof/>
           <w:sz w:val="26"/>
           <w:szCs w:val="26"/>
           <w:lang w:eastAsia="ja-JP"/>
@@ -2043,6 +2053,7 @@
       <w:r>
         <w:rPr>
           <w:rFonts w:ascii="Times New Roman" w:eastAsia="Yu Gothic" w:hAnsi="Times New Roman" w:cs="Times New Roman"/>
+          <w:noProof/>
           <w:sz w:val="26"/>
           <w:szCs w:val="26"/>
           <w:lang w:eastAsia="ja-JP"/>
@@ -2172,7 +2183,7 @@
         <w:pStyle w:val="ListParagraph"/>
         <w:ind w:left="1004"/>
         <w:rPr>
-          <w:rFonts w:ascii="Calibri" w:eastAsia="Yu Gothic" w:hAnsi="Calibri" w:cs="Calibri" w:hint="eastAsia"/>
+          <w:rFonts w:ascii="Calibri" w:eastAsia="Yu Gothic" w:hAnsi="Calibri" w:cs="Calibri"/>
           <w:i/>
           <w:iCs/>
           <w:sz w:val="26"/>
@@ -2375,6 +2386,7 @@
           <w:rFonts w:ascii="Calibri" w:eastAsia="Yu Gothic" w:hAnsi="Calibri" w:cs="Calibri"/>
           <w:i/>
           <w:iCs/>
+          <w:noProof/>
           <w:sz w:val="26"/>
           <w:szCs w:val="26"/>
           <w:lang w:val="vi-VN" w:eastAsia="ja-JP"/>
@@ -2506,6 +2518,7 @@
           <w:rFonts w:ascii="Calibri" w:eastAsia="Yu Gothic" w:hAnsi="Calibri" w:cs="Calibri"/>
           <w:i/>
           <w:iCs/>
+          <w:noProof/>
           <w:sz w:val="26"/>
           <w:szCs w:val="26"/>
           <w:lang w:val="vi-VN" w:eastAsia="ja-JP"/>
@@ -2723,6 +2736,7 @@
       <w:r>
         <w:rPr>
           <w:rFonts w:ascii="Times New Roman" w:eastAsia="Yu Gothic" w:hAnsi="Times New Roman" w:cs="Times New Roman"/>
+          <w:noProof/>
           <w:sz w:val="26"/>
           <w:szCs w:val="26"/>
           <w:lang w:eastAsia="ja-JP"/>
@@ -2861,6 +2875,7 @@
       <w:r>
         <w:rPr>
           <w:rFonts w:ascii="Times New Roman" w:hAnsi="Times New Roman" w:cs="Times New Roman"/>
+          <w:noProof/>
           <w:sz w:val="26"/>
           <w:szCs w:val="26"/>
           <w:lang w:val="vi-VN"/>
@@ -2958,6 +2973,7 @@
           <w:rFonts w:ascii="Times New Roman" w:eastAsia="Yu Gothic" w:hAnsi="Times New Roman" w:cs="Times New Roman"/>
           <w:i/>
           <w:iCs/>
+          <w:noProof/>
           <w:sz w:val="26"/>
           <w:szCs w:val="26"/>
           <w:lang w:val="vi-VN" w:eastAsia="ja-JP"/>
@@ -3061,6 +3077,7 @@
       <w:r>
         <w:rPr>
           <w:rFonts w:ascii="Times New Roman" w:eastAsia="Yu Gothic" w:hAnsi="Times New Roman" w:cs="Times New Roman"/>
+          <w:noProof/>
           <w:sz w:val="26"/>
           <w:szCs w:val="26"/>
           <w:lang w:val="vi-VN" w:eastAsia="ja-JP"/>
@@ -3218,6 +3235,7 @@
       <w:r>
         <w:rPr>
           <w:rFonts w:ascii="Times New Roman" w:eastAsia="Yu Gothic" w:hAnsi="Times New Roman" w:cs="Times New Roman"/>
+          <w:noProof/>
           <w:sz w:val="26"/>
           <w:szCs w:val="26"/>
           <w:lang w:val="vi-VN" w:eastAsia="ja-JP"/>
@@ -3299,6 +3317,7 @@
       <w:r>
         <w:rPr>
           <w:rFonts w:ascii="Times New Roman" w:eastAsia="Yu Gothic" w:hAnsi="Times New Roman" w:cs="Times New Roman"/>
+          <w:noProof/>
           <w:sz w:val="26"/>
           <w:szCs w:val="26"/>
           <w:lang w:val="vi-VN" w:eastAsia="ja-JP"/>
@@ -3371,15 +3390,16 @@
         <w:pStyle w:val="ListParagraph"/>
         <w:ind w:left="927"/>
         <w:rPr>
-          <w:rFonts w:ascii="Times New Roman" w:eastAsia="Yu Gothic" w:hAnsi="Times New Roman" w:cs="Times New Roman" w:hint="eastAsia"/>
-          <w:sz w:val="26"/>
-          <w:szCs w:val="26"/>
-          <w:lang w:val="vi-VN" w:eastAsia="ja-JP"/>
-        </w:rPr>
-      </w:pPr>
-      <w:r>
-        <w:rPr>
-          <w:rFonts w:ascii="Times New Roman" w:eastAsia="Yu Gothic" w:hAnsi="Times New Roman" w:cs="Times New Roman"/>
+          <w:rFonts w:ascii="Times New Roman" w:eastAsia="Yu Gothic" w:hAnsi="Times New Roman" w:cs="Times New Roman"/>
+          <w:sz w:val="26"/>
+          <w:szCs w:val="26"/>
+          <w:lang w:val="vi-VN" w:eastAsia="ja-JP"/>
+        </w:rPr>
+      </w:pPr>
+      <w:r>
+        <w:rPr>
+          <w:rFonts w:ascii="Times New Roman" w:eastAsia="Yu Gothic" w:hAnsi="Times New Roman" w:cs="Times New Roman"/>
+          <w:noProof/>
           <w:sz w:val="26"/>
           <w:szCs w:val="26"/>
           <w:lang w:val="vi-VN" w:eastAsia="ja-JP"/>
@@ -3430,6 +3450,7 @@
           <w:bCs/>
           <w:sz w:val="32"/>
           <w:szCs w:val="32"/>
+          <w:lang w:val="vi-VN"/>
         </w:rPr>
       </w:pPr>
       <w:r>
@@ -3439,6 +3460,7 @@
           <w:bCs/>
           <w:sz w:val="32"/>
           <w:szCs w:val="32"/>
+          <w:lang w:val="vi-VN"/>
         </w:rPr>
         <w:lastRenderedPageBreak/>
         <w:t>Phần 2: Cải tiến</w:t>
@@ -3453,6 +3475,7 @@
           <w:bCs/>
           <w:sz w:val="26"/>
           <w:szCs w:val="26"/>
+          <w:lang w:val="vi-VN"/>
         </w:rPr>
       </w:pPr>
       <w:r>
@@ -3462,6 +3485,7 @@
           <w:bCs/>
           <w:sz w:val="26"/>
           <w:szCs w:val="26"/>
+          <w:lang w:val="vi-VN"/>
         </w:rPr>
         <w:t>2.1: Nhiệm vụ bổ sung</w:t>
       </w:r>
@@ -3501,6 +3525,7 @@
       <w:r>
         <w:rPr>
           <w:rFonts w:ascii="Times New Roman" w:hAnsi="Times New Roman" w:cs="Times New Roman"/>
+          <w:noProof/>
           <w:sz w:val="26"/>
           <w:szCs w:val="26"/>
           <w:lang w:val="vi-VN"/>
@@ -3616,6 +3641,146 @@
     </w:p>
     <w:p>
       <w:pPr>
+        <w:rPr>
+          <w:rFonts w:ascii="Times New Roman" w:hAnsi="Times New Roman" w:cs="Times New Roman"/>
+          <w:sz w:val="26"/>
+          <w:szCs w:val="26"/>
+          <w:lang w:val="vi-VN"/>
+        </w:rPr>
+      </w:pPr>
+      <w:r>
+        <w:rPr>
+          <w:rFonts w:ascii="Times New Roman" w:hAnsi="Times New Roman" w:cs="Times New Roman"/>
+          <w:sz w:val="26"/>
+          <w:szCs w:val="26"/>
+          <w:lang w:val="vi-VN"/>
+        </w:rPr>
+        <w:drawing>
+          <wp:inline distT="0" distB="0" distL="0" distR="0" wp14:anchorId="5A2099DE" wp14:editId="141C6C48">
+            <wp:extent cx="5943600" cy="1214120"/>
+            <wp:effectExtent l="0" t="0" r="0" b="5080"/>
+            <wp:docPr id="596497999" name="Picture 1" descr="A screen shot of a computer code&#10;&#10;Description automatically generated"/>
+            <wp:cNvGraphicFramePr>
+              <a:graphicFrameLocks xmlns:a="http://schemas.openxmlformats.org/drawingml/2006/main" noChangeAspect="1"/>
+            </wp:cNvGraphicFramePr>
+            <a:graphic xmlns:a="http://schemas.openxmlformats.org/drawingml/2006/main">
+              <a:graphicData uri="http://schemas.openxmlformats.org/drawingml/2006/picture">
+                <pic:pic xmlns:pic="http://schemas.openxmlformats.org/drawingml/2006/picture">
+                  <pic:nvPicPr>
+                    <pic:cNvPr id="596497999" name="Picture 1" descr="A screen shot of a computer code&#10;&#10;Description automatically generated"/>
+                    <pic:cNvPicPr/>
+                  </pic:nvPicPr>
+                  <pic:blipFill>
+                    <a:blip r:embed="rId25"/>
+                    <a:stretch>
+                      <a:fillRect/>
+                    </a:stretch>
+                  </pic:blipFill>
+                  <pic:spPr>
+                    <a:xfrm>
+                      <a:off x="0" y="0"/>
+                      <a:ext cx="5943600" cy="1214120"/>
+                    </a:xfrm>
+                    <a:prstGeom prst="rect">
+                      <a:avLst/>
+                    </a:prstGeom>
+                  </pic:spPr>
+                </pic:pic>
+              </a:graphicData>
+            </a:graphic>
+          </wp:inline>
+        </w:drawing>
+      </w:r>
+    </w:p>
+    <w:p>
+      <w:pPr>
+        <w:ind w:left="993"/>
+        <w:rPr>
+          <w:rFonts w:ascii="Times New Roman" w:hAnsi="Times New Roman" w:cs="Times New Roman"/>
+          <w:i/>
+          <w:iCs/>
+          <w:sz w:val="26"/>
+          <w:szCs w:val="26"/>
+          <w:lang w:val="vi-VN"/>
+        </w:rPr>
+      </w:pPr>
+      <w:r>
+        <w:rPr>
+          <w:rFonts w:ascii="Times New Roman" w:hAnsi="Times New Roman" w:cs="Times New Roman"/>
+          <w:i/>
+          <w:iCs/>
+          <w:sz w:val="26"/>
+          <w:szCs w:val="26"/>
+          <w:lang w:val="vi-VN"/>
+        </w:rPr>
+        <w:t xml:space="preserve">Cung cấp 1 khóa chuỗi </w:t>
+      </w:r>
+      <w:r>
+        <w:rPr>
+          <w:rFonts w:ascii="Times New Roman" w:hAnsi="Times New Roman" w:cs="Times New Roman"/>
+          <w:b/>
+          <w:bCs/>
+          <w:i/>
+          <w:iCs/>
+          <w:sz w:val="26"/>
+          <w:szCs w:val="26"/>
+          <w:lang w:val="vi-VN"/>
+        </w:rPr>
+        <w:t>XOR_KEY</w:t>
+      </w:r>
+      <w:r>
+        <w:rPr>
+          <w:rFonts w:ascii="Times New Roman" w:hAnsi="Times New Roman" w:cs="Times New Roman"/>
+          <w:b/>
+          <w:bCs/>
+          <w:i/>
+          <w:iCs/>
+          <w:sz w:val="26"/>
+          <w:szCs w:val="26"/>
+          <w:lang w:val="vi-VN"/>
+        </w:rPr>
+        <w:t xml:space="preserve"> </w:t>
+      </w:r>
+      <w:r>
+        <w:rPr>
+          <w:rFonts w:ascii="Times New Roman" w:hAnsi="Times New Roman" w:cs="Times New Roman"/>
+          <w:i/>
+          <w:iCs/>
+          <w:sz w:val="26"/>
+          <w:szCs w:val="26"/>
+          <w:lang w:val="vi-VN"/>
+        </w:rPr>
+        <w:t>để cải thiện cơ chế mã hóa nếu không có khóa. Xác định độ dài của khóa để thực hiện vòng lặp qua từng ký tự dữ liệu, XOR từng ký tự dữ liệu với dữ liệu tương ứng trong khóa.</w:t>
+      </w:r>
+    </w:p>
+    <w:p>
+      <w:pPr>
+        <w:ind w:left="993"/>
+        <w:rPr>
+          <w:rFonts w:ascii="Times New Roman" w:hAnsi="Times New Roman" w:cs="Times New Roman"/>
+          <w:i/>
+          <w:iCs/>
+          <w:sz w:val="26"/>
+          <w:szCs w:val="26"/>
+          <w:lang w:val="vi-VN"/>
+        </w:rPr>
+      </w:pPr>
+    </w:p>
+    <w:p>
+      <w:pPr>
+        <w:ind w:left="993"/>
+        <w:rPr>
+          <w:rFonts w:ascii="Times New Roman" w:hAnsi="Times New Roman" w:cs="Times New Roman"/>
+          <w:i/>
+          <w:iCs/>
+          <w:sz w:val="26"/>
+          <w:szCs w:val="26"/>
+          <w:lang w:val="vi-VN"/>
+        </w:rPr>
+      </w:pPr>
+    </w:p>
+    <w:p>
+      <w:pPr>
         <w:pStyle w:val="ListParagraph"/>
         <w:numPr>
           <w:ilvl w:val="0"/>
@@ -3625,36 +3790,33 @@
           <w:rFonts w:ascii="Times New Roman" w:hAnsi="Times New Roman" w:cs="Times New Roman"/>
           <w:sz w:val="26"/>
           <w:szCs w:val="26"/>
-        </w:rPr>
-      </w:pPr>
-      <w:r>
-        <w:rPr>
-          <w:rFonts w:ascii="Times New Roman" w:hAnsi="Times New Roman" w:cs="Times New Roman"/>
-          <w:sz w:val="26"/>
-          <w:szCs w:val="26"/>
-        </w:rPr>
-        <w:t>Triển khai xử lý lỗi tốt hơn cho timeout của thông điệp và phản hồi từ server</w:t>
-      </w:r>
-      <w:r>
-        <w:rPr>
-          <w:rFonts w:ascii="Times New Roman" w:hAnsi="Times New Roman" w:cs="Times New Roman"/>
-          <w:sz w:val="26"/>
-          <w:szCs w:val="26"/>
-        </w:rPr>
-        <w:t>.</w:t>
-      </w:r>
-    </w:p>
-    <w:p>
-      <w:pPr>
-        <w:rPr>
-          <w:rFonts w:ascii="Times New Roman" w:hAnsi="Times New Roman" w:cs="Times New Roman"/>
-          <w:sz w:val="26"/>
-          <w:szCs w:val="26"/>
           <w:lang w:val="vi-VN"/>
         </w:rPr>
       </w:pPr>
       <w:r>
+        <w:rPr>
+          <w:rFonts w:ascii="Times New Roman" w:hAnsi="Times New Roman" w:cs="Times New Roman"/>
+          <w:sz w:val="26"/>
+          <w:szCs w:val="26"/>
+          <w:lang w:val="vi-VN"/>
+        </w:rPr>
         <w:lastRenderedPageBreak/>
+        <w:t>Triển khai xử lý lỗi tốt hơn cho timeout của thông điệp và phản hồi từ server.</w:t>
+      </w:r>
+    </w:p>
+    <w:p>
+      <w:pPr>
+        <w:rPr>
+          <w:rFonts w:ascii="Times New Roman" w:hAnsi="Times New Roman" w:cs="Times New Roman"/>
+          <w:sz w:val="26"/>
+          <w:szCs w:val="26"/>
+          <w:lang w:val="vi-VN"/>
+        </w:rPr>
+      </w:pPr>
+      <w:r>
+        <w:rPr>
+          <w:noProof/>
+        </w:rPr>
         <w:drawing>
           <wp:inline distT="0" distB="0" distL="0" distR="0" wp14:anchorId="3A537A55" wp14:editId="37985FE6">
             <wp:extent cx="5943600" cy="4918710"/>
@@ -3671,7 +3833,7 @@
                     <pic:cNvPicPr/>
                   </pic:nvPicPr>
                   <pic:blipFill>
-                    <a:blip r:embed="rId25"/>
+                    <a:blip r:embed="rId26"/>
                     <a:stretch>
                       <a:fillRect/>
                     </a:stretch>
@@ -3792,23 +3954,415 @@
     </w:p>
     <w:p>
       <w:pPr>
-        <w:ind w:left="284"/>
+        <w:ind w:left="993"/>
+        <w:rPr>
+          <w:rFonts w:ascii="Times New Roman" w:hAnsi="Times New Roman" w:cs="Times New Roman"/>
+          <w:i/>
+          <w:iCs/>
+          <w:sz w:val="26"/>
+          <w:szCs w:val="26"/>
+          <w:lang w:val="vi-VN"/>
+        </w:rPr>
+      </w:pPr>
+    </w:p>
+    <w:p>
+      <w:pPr>
+        <w:ind w:left="993"/>
+        <w:rPr>
+          <w:rFonts w:ascii="Times New Roman" w:hAnsi="Times New Roman" w:cs="Times New Roman"/>
+          <w:i/>
+          <w:iCs/>
+          <w:sz w:val="26"/>
+          <w:szCs w:val="26"/>
+          <w:lang w:val="vi-VN"/>
+        </w:rPr>
+      </w:pPr>
+    </w:p>
+    <w:p>
+      <w:pPr>
+        <w:ind w:left="993"/>
+        <w:rPr>
+          <w:rFonts w:ascii="Times New Roman" w:hAnsi="Times New Roman" w:cs="Times New Roman"/>
+          <w:i/>
+          <w:iCs/>
+          <w:sz w:val="26"/>
+          <w:szCs w:val="26"/>
+          <w:lang w:val="vi-VN"/>
+        </w:rPr>
+      </w:pPr>
+    </w:p>
+    <w:p>
+      <w:pPr>
+        <w:ind w:left="993"/>
+        <w:rPr>
+          <w:rFonts w:ascii="Times New Roman" w:hAnsi="Times New Roman" w:cs="Times New Roman"/>
+          <w:i/>
+          <w:iCs/>
+          <w:sz w:val="26"/>
+          <w:szCs w:val="26"/>
+          <w:lang w:val="vi-VN"/>
+        </w:rPr>
+      </w:pPr>
+    </w:p>
+    <w:p>
+      <w:pPr>
+        <w:rPr>
+          <w:rFonts w:ascii="Times New Roman" w:hAnsi="Times New Roman" w:cs="Times New Roman"/>
+          <w:sz w:val="32"/>
+          <w:szCs w:val="32"/>
+          <w:u w:val="single"/>
+          <w:lang w:val="vi-VN"/>
+        </w:rPr>
+      </w:pPr>
+      <w:r>
         <w:rPr>
           <w:rFonts w:ascii="Times New Roman" w:hAnsi="Times New Roman" w:cs="Times New Roman"/>
           <w:b/>
           <w:bCs/>
-          <w:sz w:val="26"/>
-          <w:szCs w:val="26"/>
-        </w:rPr>
-      </w:pPr>
-      <w:r>
+          <w:i/>
+          <w:iCs/>
+          <w:sz w:val="32"/>
+          <w:szCs w:val="32"/>
+          <w:u w:val="single"/>
+          <w:lang w:val="vi-VN"/>
+        </w:rPr>
+        <w:lastRenderedPageBreak/>
+        <w:t>Kết quả:</w:t>
+      </w:r>
+    </w:p>
+    <w:p>
+      <w:pPr>
+        <w:pStyle w:val="ListParagraph"/>
+        <w:numPr>
+          <w:ilvl w:val="0"/>
+          <w:numId w:val="2"/>
+        </w:numPr>
+        <w:ind w:left="567"/>
+        <w:rPr>
+          <w:rFonts w:ascii="Times New Roman" w:eastAsia="Yu Gothic" w:hAnsi="Times New Roman" w:cs="Times New Roman"/>
+          <w:sz w:val="26"/>
+          <w:szCs w:val="26"/>
+          <w:lang w:val="vi-VN" w:eastAsia="ja-JP"/>
+        </w:rPr>
+      </w:pPr>
+      <w:r>
+        <w:rPr>
+          <w:rFonts w:ascii="Times New Roman" w:eastAsia="Yu Gothic" w:hAnsi="Times New Roman" w:cs="Times New Roman"/>
+          <w:i/>
+          <w:iCs/>
+          <w:sz w:val="26"/>
+          <w:szCs w:val="26"/>
+          <w:lang w:val="vi-VN" w:eastAsia="ja-JP"/>
+        </w:rPr>
+        <w:t>Server:</w:t>
+      </w:r>
+    </w:p>
+    <w:p>
+      <w:pPr>
+        <w:pStyle w:val="ListParagraph"/>
+        <w:ind w:left="567"/>
+        <w:rPr>
+          <w:rFonts w:ascii="Times New Roman" w:eastAsia="Yu Gothic" w:hAnsi="Times New Roman" w:cs="Times New Roman"/>
+          <w:sz w:val="26"/>
+          <w:szCs w:val="26"/>
+          <w:lang w:val="vi-VN" w:eastAsia="ja-JP"/>
+        </w:rPr>
+      </w:pPr>
+      <w:r>
+        <w:rPr>
+          <w:rFonts w:ascii="Times New Roman" w:eastAsia="Yu Gothic" w:hAnsi="Times New Roman" w:cs="Times New Roman"/>
+          <w:sz w:val="26"/>
+          <w:szCs w:val="26"/>
+          <w:lang w:val="vi-VN" w:eastAsia="ja-JP"/>
+        </w:rPr>
+        <w:drawing>
+          <wp:inline distT="0" distB="0" distL="0" distR="0" wp14:anchorId="09A20B8F" wp14:editId="47F24E60">
+            <wp:extent cx="4790311" cy="2476500"/>
+            <wp:effectExtent l="0" t="0" r="0" b="0"/>
+            <wp:docPr id="2058515158" name="Picture 1" descr="A screen shot of a computer&#10;&#10;Description automatically generated"/>
+            <wp:cNvGraphicFramePr>
+              <a:graphicFrameLocks xmlns:a="http://schemas.openxmlformats.org/drawingml/2006/main" noChangeAspect="1"/>
+            </wp:cNvGraphicFramePr>
+            <a:graphic xmlns:a="http://schemas.openxmlformats.org/drawingml/2006/main">
+              <a:graphicData uri="http://schemas.openxmlformats.org/drawingml/2006/picture">
+                <pic:pic xmlns:pic="http://schemas.openxmlformats.org/drawingml/2006/picture">
+                  <pic:nvPicPr>
+                    <pic:cNvPr id="2058515158" name="Picture 1" descr="A screen shot of a computer&#10;&#10;Description automatically generated"/>
+                    <pic:cNvPicPr/>
+                  </pic:nvPicPr>
+                  <pic:blipFill>
+                    <a:blip r:embed="rId27"/>
+                    <a:stretch>
+                      <a:fillRect/>
+                    </a:stretch>
+                  </pic:blipFill>
+                  <pic:spPr>
+                    <a:xfrm>
+                      <a:off x="0" y="0"/>
+                      <a:ext cx="4799603" cy="2481304"/>
+                    </a:xfrm>
+                    <a:prstGeom prst="rect">
+                      <a:avLst/>
+                    </a:prstGeom>
+                  </pic:spPr>
+                </pic:pic>
+              </a:graphicData>
+            </a:graphic>
+          </wp:inline>
+        </w:drawing>
+      </w:r>
+    </w:p>
+    <w:p>
+      <w:pPr>
+        <w:pStyle w:val="ListParagraph"/>
+        <w:numPr>
+          <w:ilvl w:val="0"/>
+          <w:numId w:val="2"/>
+        </w:numPr>
+        <w:ind w:left="567"/>
+        <w:rPr>
+          <w:rFonts w:ascii="Times New Roman" w:eastAsia="Yu Gothic" w:hAnsi="Times New Roman" w:cs="Times New Roman"/>
+          <w:sz w:val="26"/>
+          <w:szCs w:val="26"/>
+          <w:lang w:val="vi-VN" w:eastAsia="ja-JP"/>
+        </w:rPr>
+      </w:pPr>
+      <w:r>
+        <w:rPr>
+          <w:rFonts w:ascii="Times New Roman" w:eastAsia="Yu Gothic" w:hAnsi="Times New Roman" w:cs="Times New Roman"/>
+          <w:i/>
+          <w:iCs/>
+          <w:sz w:val="26"/>
+          <w:szCs w:val="26"/>
+          <w:lang w:val="vi-VN" w:eastAsia="ja-JP"/>
+        </w:rPr>
+        <w:t>Client 1:</w:t>
+      </w:r>
+    </w:p>
+    <w:p>
+      <w:pPr>
+        <w:pStyle w:val="ListParagraph"/>
+        <w:ind w:left="567"/>
+        <w:rPr>
+          <w:rFonts w:ascii="Times New Roman" w:eastAsia="Yu Gothic" w:hAnsi="Times New Roman" w:cs="Times New Roman"/>
+          <w:sz w:val="26"/>
+          <w:szCs w:val="26"/>
+          <w:lang w:val="vi-VN" w:eastAsia="ja-JP"/>
+        </w:rPr>
+      </w:pPr>
+      <w:r>
+        <w:rPr>
+          <w:rFonts w:ascii="Times New Roman" w:eastAsia="Yu Gothic" w:hAnsi="Times New Roman" w:cs="Times New Roman"/>
+          <w:sz w:val="26"/>
+          <w:szCs w:val="26"/>
+          <w:lang w:val="vi-VN" w:eastAsia="ja-JP"/>
+        </w:rPr>
+        <w:drawing>
+          <wp:inline distT="0" distB="0" distL="0" distR="0" wp14:anchorId="030D25DA" wp14:editId="6ED3343F">
+            <wp:extent cx="4777740" cy="1483312"/>
+            <wp:effectExtent l="0" t="0" r="3810" b="3175"/>
+            <wp:docPr id="412618911" name="Picture 1" descr="A screenshot of a computer screen&#10;&#10;Description automatically generated"/>
+            <wp:cNvGraphicFramePr>
+              <a:graphicFrameLocks xmlns:a="http://schemas.openxmlformats.org/drawingml/2006/main" noChangeAspect="1"/>
+            </wp:cNvGraphicFramePr>
+            <a:graphic xmlns:a="http://schemas.openxmlformats.org/drawingml/2006/main">
+              <a:graphicData uri="http://schemas.openxmlformats.org/drawingml/2006/picture">
+                <pic:pic xmlns:pic="http://schemas.openxmlformats.org/drawingml/2006/picture">
+                  <pic:nvPicPr>
+                    <pic:cNvPr id="412618911" name="Picture 1" descr="A screenshot of a computer screen&#10;&#10;Description automatically generated"/>
+                    <pic:cNvPicPr/>
+                  </pic:nvPicPr>
+                  <pic:blipFill>
+                    <a:blip r:embed="rId28"/>
+                    <a:stretch>
+                      <a:fillRect/>
+                    </a:stretch>
+                  </pic:blipFill>
+                  <pic:spPr>
+                    <a:xfrm>
+                      <a:off x="0" y="0"/>
+                      <a:ext cx="4791167" cy="1487481"/>
+                    </a:xfrm>
+                    <a:prstGeom prst="rect">
+                      <a:avLst/>
+                    </a:prstGeom>
+                  </pic:spPr>
+                </pic:pic>
+              </a:graphicData>
+            </a:graphic>
+          </wp:inline>
+        </w:drawing>
+      </w:r>
+    </w:p>
+    <w:p>
+      <w:pPr>
+        <w:pStyle w:val="ListParagraph"/>
+        <w:numPr>
+          <w:ilvl w:val="0"/>
+          <w:numId w:val="2"/>
+        </w:numPr>
+        <w:ind w:left="567"/>
+        <w:rPr>
+          <w:rFonts w:ascii="Times New Roman" w:eastAsia="Yu Gothic" w:hAnsi="Times New Roman" w:cs="Times New Roman"/>
+          <w:sz w:val="26"/>
+          <w:szCs w:val="26"/>
+          <w:lang w:val="vi-VN" w:eastAsia="ja-JP"/>
+        </w:rPr>
+      </w:pPr>
+      <w:r>
+        <w:rPr>
+          <w:rFonts w:ascii="Times New Roman" w:eastAsia="Yu Gothic" w:hAnsi="Times New Roman" w:cs="Times New Roman"/>
+          <w:i/>
+          <w:iCs/>
+          <w:sz w:val="26"/>
+          <w:szCs w:val="26"/>
+          <w:lang w:val="vi-VN" w:eastAsia="ja-JP"/>
+        </w:rPr>
+        <w:t>Client 2:</w:t>
+      </w:r>
+    </w:p>
+    <w:p>
+      <w:pPr>
+        <w:pStyle w:val="ListParagraph"/>
+        <w:ind w:left="567"/>
+        <w:rPr>
+          <w:rFonts w:ascii="Times New Roman" w:eastAsia="Yu Gothic" w:hAnsi="Times New Roman" w:cs="Times New Roman"/>
+          <w:sz w:val="26"/>
+          <w:szCs w:val="26"/>
+          <w:lang w:val="vi-VN" w:eastAsia="ja-JP"/>
+        </w:rPr>
+      </w:pPr>
+      <w:r>
+        <w:rPr>
+          <w:rFonts w:ascii="Times New Roman" w:eastAsia="Yu Gothic" w:hAnsi="Times New Roman" w:cs="Times New Roman"/>
+          <w:sz w:val="26"/>
+          <w:szCs w:val="26"/>
+          <w:lang w:val="vi-VN" w:eastAsia="ja-JP"/>
+        </w:rPr>
+        <w:drawing>
+          <wp:inline distT="0" distB="0" distL="0" distR="0" wp14:anchorId="2717D5C1" wp14:editId="73AB55DC">
+            <wp:extent cx="4777740" cy="1323066"/>
+            <wp:effectExtent l="0" t="0" r="3810" b="0"/>
+            <wp:docPr id="172815581" name="Picture 1" descr="A screenshot of a computer&#10;&#10;Description automatically generated"/>
+            <wp:cNvGraphicFramePr>
+              <a:graphicFrameLocks xmlns:a="http://schemas.openxmlformats.org/drawingml/2006/main" noChangeAspect="1"/>
+            </wp:cNvGraphicFramePr>
+            <a:graphic xmlns:a="http://schemas.openxmlformats.org/drawingml/2006/main">
+              <a:graphicData uri="http://schemas.openxmlformats.org/drawingml/2006/picture">
+                <pic:pic xmlns:pic="http://schemas.openxmlformats.org/drawingml/2006/picture">
+                  <pic:nvPicPr>
+                    <pic:cNvPr id="172815581" name="Picture 1" descr="A screenshot of a computer&#10;&#10;Description automatically generated"/>
+                    <pic:cNvPicPr/>
+                  </pic:nvPicPr>
+                  <pic:blipFill>
+                    <a:blip r:embed="rId29"/>
+                    <a:stretch>
+                      <a:fillRect/>
+                    </a:stretch>
+                  </pic:blipFill>
+                  <pic:spPr>
+                    <a:xfrm>
+                      <a:off x="0" y="0"/>
+                      <a:ext cx="4785058" cy="1325093"/>
+                    </a:xfrm>
+                    <a:prstGeom prst="rect">
+                      <a:avLst/>
+                    </a:prstGeom>
+                  </pic:spPr>
+                </pic:pic>
+              </a:graphicData>
+            </a:graphic>
+          </wp:inline>
+        </w:drawing>
+      </w:r>
+    </w:p>
+    <w:p>
+      <w:pPr>
+        <w:rPr>
+          <w:rFonts w:ascii="Times New Roman" w:hAnsi="Times New Roman" w:cs="Times New Roman"/>
+          <w:i/>
+          <w:iCs/>
+          <w:sz w:val="26"/>
+          <w:szCs w:val="26"/>
+          <w:u w:val="single"/>
+          <w:lang w:val="vi-VN"/>
+        </w:rPr>
+      </w:pPr>
+    </w:p>
+    <w:p>
+      <w:pPr>
+        <w:ind w:left="993"/>
+        <w:rPr>
+          <w:rFonts w:ascii="Times New Roman" w:hAnsi="Times New Roman" w:cs="Times New Roman"/>
+          <w:i/>
+          <w:iCs/>
+          <w:sz w:val="26"/>
+          <w:szCs w:val="26"/>
+          <w:lang w:val="vi-VN"/>
+        </w:rPr>
+      </w:pPr>
+    </w:p>
+    <w:p>
+      <w:pPr>
+        <w:ind w:left="993"/>
+        <w:rPr>
+          <w:rFonts w:ascii="Times New Roman" w:hAnsi="Times New Roman" w:cs="Times New Roman"/>
+          <w:i/>
+          <w:iCs/>
+          <w:sz w:val="26"/>
+          <w:szCs w:val="26"/>
+          <w:lang w:val="vi-VN"/>
+        </w:rPr>
+      </w:pPr>
+    </w:p>
+    <w:p>
+      <w:pPr>
+        <w:ind w:left="993"/>
+        <w:rPr>
+          <w:rFonts w:ascii="Times New Roman" w:hAnsi="Times New Roman" w:cs="Times New Roman"/>
+          <w:i/>
+          <w:iCs/>
+          <w:sz w:val="26"/>
+          <w:szCs w:val="26"/>
+          <w:lang w:val="vi-VN"/>
+        </w:rPr>
+      </w:pPr>
+    </w:p>
+    <w:p>
+      <w:pPr>
+        <w:ind w:left="993"/>
+        <w:rPr>
+          <w:rFonts w:ascii="Times New Roman" w:hAnsi="Times New Roman" w:cs="Times New Roman"/>
+          <w:i/>
+          <w:iCs/>
+          <w:sz w:val="26"/>
+          <w:szCs w:val="26"/>
+          <w:lang w:val="vi-VN"/>
+        </w:rPr>
+      </w:pPr>
+    </w:p>
+    <w:p>
+      <w:pPr>
+        <w:ind w:left="284"/>
         <w:rPr>
           <w:rFonts w:ascii="Times New Roman" w:hAnsi="Times New Roman" w:cs="Times New Roman"/>
           <w:b/>
           <w:bCs/>
           <w:sz w:val="26"/>
           <w:szCs w:val="26"/>
-        </w:rPr>
+          <w:lang w:val="vi-VN"/>
+        </w:rPr>
+      </w:pPr>
+      <w:r>
+        <w:rPr>
+          <w:rFonts w:ascii="Times New Roman" w:hAnsi="Times New Roman" w:cs="Times New Roman"/>
+          <w:b/>
+          <w:bCs/>
+          <w:sz w:val="26"/>
+          <w:szCs w:val="26"/>
+          <w:lang w:val="vi-VN"/>
+        </w:rPr>
+        <w:lastRenderedPageBreak/>
         <w:t>Yêu cầu</w:t>
       </w:r>
     </w:p>
@@ -3819,13 +4373,15 @@
           <w:rFonts w:ascii="Times New Roman" w:hAnsi="Times New Roman" w:cs="Times New Roman"/>
           <w:sz w:val="26"/>
           <w:szCs w:val="26"/>
-        </w:rPr>
-      </w:pPr>
-      <w:r>
-        <w:rPr>
-          <w:rFonts w:ascii="Times New Roman" w:hAnsi="Times New Roman" w:cs="Times New Roman"/>
-          <w:sz w:val="26"/>
-          <w:szCs w:val="26"/>
+          <w:lang w:val="vi-VN"/>
+        </w:rPr>
+      </w:pPr>
+      <w:r>
+        <w:rPr>
+          <w:rFonts w:ascii="Times New Roman" w:hAnsi="Times New Roman" w:cs="Times New Roman"/>
+          <w:sz w:val="26"/>
+          <w:szCs w:val="26"/>
+          <w:lang w:val="vi-VN"/>
         </w:rPr>
         <w:t>Mỗi sinh viên phải nộp:</w:t>
       </w:r>
@@ -3841,13 +4397,15 @@
           <w:rFonts w:ascii="Times New Roman" w:hAnsi="Times New Roman" w:cs="Times New Roman"/>
           <w:sz w:val="26"/>
           <w:szCs w:val="26"/>
-        </w:rPr>
-      </w:pPr>
-      <w:r>
-        <w:rPr>
-          <w:rFonts w:ascii="Times New Roman" w:hAnsi="Times New Roman" w:cs="Times New Roman"/>
-          <w:sz w:val="26"/>
-          <w:szCs w:val="26"/>
+          <w:lang w:val="vi-VN"/>
+        </w:rPr>
+      </w:pPr>
+      <w:r>
+        <w:rPr>
+          <w:rFonts w:ascii="Times New Roman" w:hAnsi="Times New Roman" w:cs="Times New Roman"/>
+          <w:sz w:val="26"/>
+          <w:szCs w:val="26"/>
+          <w:lang w:val="vi-VN"/>
         </w:rPr>
         <w:t>Giải thích ngắn gọn về mã nguồn đã viết.</w:t>
       </w:r>
@@ -3863,13 +4421,15 @@
           <w:rFonts w:ascii="Times New Roman" w:hAnsi="Times New Roman" w:cs="Times New Roman"/>
           <w:sz w:val="26"/>
           <w:szCs w:val="26"/>
-        </w:rPr>
-      </w:pPr>
-      <w:r>
-        <w:rPr>
-          <w:rFonts w:ascii="Times New Roman" w:hAnsi="Times New Roman" w:cs="Times New Roman"/>
-          <w:sz w:val="26"/>
-          <w:szCs w:val="26"/>
+          <w:lang w:val="vi-VN"/>
+        </w:rPr>
+      </w:pPr>
+      <w:r>
+        <w:rPr>
+          <w:rFonts w:ascii="Times New Roman" w:hAnsi="Times New Roman" w:cs="Times New Roman"/>
+          <w:sz w:val="26"/>
+          <w:szCs w:val="26"/>
+          <w:lang w:val="vi-VN"/>
         </w:rPr>
         <w:t>Ảnh chụp màn hình hoặc nhật ký của việc giao tiếp giữa client và server.</w:t>
       </w:r>
@@ -3885,13 +4445,15 @@
           <w:rFonts w:ascii="Times New Roman" w:hAnsi="Times New Roman" w:cs="Times New Roman"/>
           <w:sz w:val="26"/>
           <w:szCs w:val="26"/>
-        </w:rPr>
-      </w:pPr>
-      <w:r>
-        <w:rPr>
-          <w:rFonts w:ascii="Times New Roman" w:hAnsi="Times New Roman" w:cs="Times New Roman"/>
-          <w:sz w:val="26"/>
-          <w:szCs w:val="26"/>
+          <w:lang w:val="vi-VN"/>
+        </w:rPr>
+      </w:pPr>
+      <w:r>
+        <w:rPr>
+          <w:rFonts w:ascii="Times New Roman" w:hAnsi="Times New Roman" w:cs="Times New Roman"/>
+          <w:sz w:val="26"/>
+          <w:szCs w:val="26"/>
+          <w:lang w:val="vi-VN"/>
         </w:rPr>
         <w:t>Thảo luận về cách triển khai mã hóa, xác minh server bằng memcmp(), và sử dụng connect().</w:t>
       </w:r>
@@ -3915,7 +4477,6 @@
           <w:sz w:val="26"/>
           <w:szCs w:val="26"/>
         </w:rPr>
-        <w:lastRenderedPageBreak/>
         <w:t>Chú ý:</w:t>
       </w:r>
     </w:p>
@@ -3990,7 +4551,7 @@
       </w:pPr>
     </w:p>
     <w:sectPr>
-      <w:footerReference w:type="default" r:id="rId26"/>
+      <w:footerReference w:type="default" r:id="rId30"/>
       <w:pgSz w:w="12240" w:h="15840"/>
       <w:pgMar w:top="1440" w:right="1440" w:bottom="1440" w:left="1440" w:header="720" w:footer="720" w:gutter="0"/>
       <w:cols w:space="720"/>

</xml_diff>